<commit_message>
Ajout du fichier wav fait sur ableton avec différentes figures rythmiques, sans silence(s).
</commit_message>
<xml_diff>
--- a/Docs/feuille_de_route.docx
+++ b/Docs/feuille_de_route.docx
@@ -330,95 +330,54 @@
           <w:sz w:val="32"/>
           <w:szCs w:val="32"/>
         </w:rPr>
-        <w:t xml:space="preserve">+ Louison : Algo sur l’évaluation de la fonction </w:t>
-      </w:r>
-      <w:proofErr w:type="spellStart"/>
-      <w:r>
-        <w:rPr>
-          <w:sz w:val="32"/>
-          <w:szCs w:val="32"/>
-        </w:rPr>
-        <w:t>Onset_Detection</w:t>
-      </w:r>
-      <w:proofErr w:type="spellEnd"/>
-    </w:p>
-    <w:p>
-      <w:pPr>
-        <w:pStyle w:val="Pardeliste"/>
-        <w:tabs>
-          <w:tab w:val="left" w:pos="5380"/>
-        </w:tabs>
-        <w:jc w:val="both"/>
-        <w:rPr>
-          <w:sz w:val="32"/>
-          <w:szCs w:val="32"/>
-        </w:rPr>
-      </w:pPr>
-      <w:r>
-        <w:rPr>
-          <w:sz w:val="32"/>
-          <w:szCs w:val="32"/>
-        </w:rPr>
-        <w:t xml:space="preserve">+ </w:t>
-      </w:r>
-      <w:r>
-        <w:rPr>
-          <w:sz w:val="32"/>
-          <w:szCs w:val="32"/>
-        </w:rPr>
-        <w:t xml:space="preserve">Martin : </w:t>
-      </w:r>
-      <w:proofErr w:type="spellStart"/>
-      <w:r>
-        <w:rPr>
-          <w:sz w:val="32"/>
-          <w:szCs w:val="32"/>
-        </w:rPr>
-        <w:t>Algo</w:t>
-      </w:r>
-      <w:proofErr w:type="spellEnd"/>
-      <w:r>
-        <w:rPr>
-          <w:sz w:val="32"/>
-          <w:szCs w:val="32"/>
-        </w:rPr>
-        <w:t xml:space="preserve"> sur l’évaluation de la fonction analyse harmoniques (AH)</w:t>
-      </w:r>
-    </w:p>
-    <w:p>
-      <w:pPr>
-        <w:pStyle w:val="Pardeliste"/>
-        <w:tabs>
-          <w:tab w:val="left" w:pos="5380"/>
-        </w:tabs>
-        <w:jc w:val="both"/>
-        <w:rPr>
-          <w:sz w:val="32"/>
-          <w:szCs w:val="32"/>
-        </w:rPr>
-      </w:pPr>
-      <w:r>
-        <w:rPr>
-          <w:sz w:val="32"/>
-          <w:szCs w:val="32"/>
-        </w:rPr>
-        <w:t xml:space="preserve">+ Romain : </w:t>
-      </w:r>
-      <w:proofErr w:type="spellStart"/>
-      <w:r>
-        <w:rPr>
-          <w:sz w:val="32"/>
-          <w:szCs w:val="32"/>
-        </w:rPr>
-        <w:t>Algo</w:t>
-      </w:r>
-      <w:proofErr w:type="spellEnd"/>
-      <w:r>
-        <w:rPr>
-          <w:sz w:val="32"/>
-          <w:szCs w:val="32"/>
-        </w:rPr>
-        <w:t xml:space="preserve"> sur l’évaluation de la fonction analyse rythmique (AR)</w:t>
+        <w:t>+ Louison : Algo sur l’évaluation de la fonction Onset_Detection</w:t>
+      </w:r>
+    </w:p>
+    <w:p>
+      <w:pPr>
+        <w:pStyle w:val="Pardeliste"/>
+        <w:tabs>
+          <w:tab w:val="left" w:pos="5380"/>
+        </w:tabs>
+        <w:jc w:val="both"/>
+        <w:rPr>
+          <w:sz w:val="32"/>
+          <w:szCs w:val="32"/>
+        </w:rPr>
+      </w:pPr>
+      <w:r>
+        <w:rPr>
+          <w:sz w:val="32"/>
+          <w:szCs w:val="32"/>
+        </w:rPr>
+        <w:t>+</w:t>
+      </w:r>
+      <w:r>
+        <w:rPr>
+          <w:sz w:val="32"/>
+          <w:szCs w:val="32"/>
+        </w:rPr>
+        <w:t>Martin : Algo sur l’évaluation de la fonction analyse harmoniques (AH)</w:t>
+      </w:r>
+    </w:p>
+    <w:p>
+      <w:pPr>
+        <w:pStyle w:val="Pardeliste"/>
+        <w:tabs>
+          <w:tab w:val="left" w:pos="5380"/>
+        </w:tabs>
+        <w:jc w:val="both"/>
+        <w:rPr>
+          <w:sz w:val="32"/>
+          <w:szCs w:val="32"/>
+        </w:rPr>
+      </w:pPr>
+      <w:r>
+        <w:rPr>
+          <w:sz w:val="32"/>
+          <w:szCs w:val="32"/>
+        </w:rPr>
+        <w:t>+ Romain : Algo sur l’évaluation de la fonction analyse rythmique (AR)</w:t>
       </w:r>
     </w:p>
     <w:p>
@@ -444,9 +403,384 @@
       </w:pPr>
       <w:r>
         <w:t>? Utilisation de classe sur Matlab pour caractériser les notes ?</w:t>
+      </w:r>
+    </w:p>
+    <w:p>
+      <w:pPr>
+        <w:pStyle w:val="Pardeliste"/>
+        <w:tabs>
+          <w:tab w:val="left" w:pos="5380"/>
+        </w:tabs>
+        <w:jc w:val="both"/>
+      </w:pPr>
+    </w:p>
+    <w:p>
+      <w:pPr>
+        <w:pStyle w:val="Pardeliste"/>
+        <w:tabs>
+          <w:tab w:val="left" w:pos="5380"/>
+        </w:tabs>
+        <w:jc w:val="both"/>
+      </w:pPr>
+    </w:p>
+    <w:p>
+      <w:pPr>
+        <w:pStyle w:val="Pardeliste"/>
+        <w:tabs>
+          <w:tab w:val="left" w:pos="5380"/>
+        </w:tabs>
+        <w:jc w:val="both"/>
+      </w:pPr>
+    </w:p>
+    <w:p>
+      <w:pPr>
+        <w:pStyle w:val="Pardeliste"/>
+        <w:tabs>
+          <w:tab w:val="left" w:pos="5380"/>
+        </w:tabs>
+        <w:jc w:val="both"/>
+      </w:pPr>
+    </w:p>
+    <w:p>
+      <w:pPr>
+        <w:pStyle w:val="Pardeliste"/>
+        <w:tabs>
+          <w:tab w:val="left" w:pos="5380"/>
+        </w:tabs>
+        <w:jc w:val="both"/>
+      </w:pPr>
+    </w:p>
+    <w:p>
+      <w:pPr>
+        <w:pStyle w:val="Pardeliste"/>
+        <w:tabs>
+          <w:tab w:val="left" w:pos="5380"/>
+        </w:tabs>
+        <w:jc w:val="both"/>
+      </w:pPr>
+    </w:p>
+    <w:p>
+      <w:pPr>
+        <w:pStyle w:val="Pardeliste"/>
+        <w:tabs>
+          <w:tab w:val="left" w:pos="5380"/>
+        </w:tabs>
+        <w:jc w:val="both"/>
+      </w:pPr>
+    </w:p>
+    <w:p>
+      <w:pPr>
+        <w:pStyle w:val="Pardeliste"/>
+        <w:tabs>
+          <w:tab w:val="left" w:pos="5380"/>
+        </w:tabs>
+        <w:jc w:val="both"/>
+      </w:pPr>
+    </w:p>
+    <w:p>
+      <w:pPr>
+        <w:pStyle w:val="Pardeliste"/>
+        <w:tabs>
+          <w:tab w:val="left" w:pos="5380"/>
+        </w:tabs>
+        <w:jc w:val="both"/>
+      </w:pPr>
+    </w:p>
+    <w:p>
+      <w:pPr>
+        <w:pStyle w:val="Pardeliste"/>
+        <w:tabs>
+          <w:tab w:val="left" w:pos="5380"/>
+        </w:tabs>
+        <w:jc w:val="both"/>
+      </w:pPr>
+    </w:p>
+    <w:p>
+      <w:pPr>
+        <w:pStyle w:val="Pardeliste"/>
+        <w:tabs>
+          <w:tab w:val="left" w:pos="5380"/>
+        </w:tabs>
+        <w:jc w:val="both"/>
+      </w:pPr>
+    </w:p>
+    <w:p>
+      <w:pPr>
+        <w:pStyle w:val="Pardeliste"/>
+        <w:tabs>
+          <w:tab w:val="left" w:pos="5380"/>
+        </w:tabs>
+        <w:jc w:val="both"/>
+      </w:pPr>
+    </w:p>
+    <w:p>
+      <w:pPr>
+        <w:pStyle w:val="Pardeliste"/>
+        <w:tabs>
+          <w:tab w:val="left" w:pos="5380"/>
+        </w:tabs>
+        <w:jc w:val="both"/>
+      </w:pPr>
+    </w:p>
+    <w:p>
+      <w:pPr>
+        <w:pStyle w:val="Pardeliste"/>
+        <w:tabs>
+          <w:tab w:val="left" w:pos="5380"/>
+        </w:tabs>
+        <w:jc w:val="both"/>
+      </w:pPr>
+    </w:p>
+    <w:p>
+      <w:pPr>
+        <w:pStyle w:val="Pardeliste"/>
+        <w:tabs>
+          <w:tab w:val="left" w:pos="5380"/>
+        </w:tabs>
+        <w:jc w:val="both"/>
+      </w:pPr>
+    </w:p>
+    <w:p>
+      <w:pPr>
+        <w:pStyle w:val="Pardeliste"/>
+        <w:tabs>
+          <w:tab w:val="left" w:pos="5380"/>
+        </w:tabs>
+        <w:jc w:val="both"/>
+      </w:pPr>
+    </w:p>
+    <w:p>
+      <w:pPr>
+        <w:pStyle w:val="Pardeliste"/>
+        <w:tabs>
+          <w:tab w:val="left" w:pos="5380"/>
+        </w:tabs>
+        <w:jc w:val="both"/>
+      </w:pPr>
+    </w:p>
+    <w:p>
+      <w:pPr>
+        <w:pStyle w:val="Pardeliste"/>
+        <w:tabs>
+          <w:tab w:val="left" w:pos="5380"/>
+        </w:tabs>
+        <w:jc w:val="both"/>
+      </w:pPr>
+    </w:p>
+    <w:p>
+      <w:pPr>
+        <w:pStyle w:val="Pardeliste"/>
+        <w:tabs>
+          <w:tab w:val="left" w:pos="5380"/>
+        </w:tabs>
+        <w:jc w:val="both"/>
+      </w:pPr>
+    </w:p>
+    <w:p>
+      <w:pPr>
+        <w:pStyle w:val="Pardeliste"/>
+        <w:tabs>
+          <w:tab w:val="left" w:pos="5380"/>
+        </w:tabs>
+        <w:jc w:val="both"/>
+      </w:pPr>
+    </w:p>
+    <w:p>
+      <w:pPr>
+        <w:jc w:val="center"/>
+        <w:rPr>
+          <w:b/>
+          <w:sz w:val="36"/>
+          <w:szCs w:val="36"/>
+        </w:rPr>
+      </w:pPr>
+      <w:r>
+        <w:rPr>
+          <w:b/>
+          <w:sz w:val="36"/>
+          <w:szCs w:val="36"/>
+        </w:rPr>
+        <w:t>Compte-rendu 06</w:t>
+      </w:r>
+      <w:r>
+        <w:rPr>
+          <w:b/>
+          <w:sz w:val="36"/>
+          <w:szCs w:val="36"/>
+        </w:rPr>
+        <w:t>/10/2015</w:t>
+      </w:r>
+    </w:p>
+    <w:p>
+      <w:pPr>
+        <w:jc w:val="center"/>
+        <w:rPr>
+          <w:b/>
+          <w:sz w:val="36"/>
+          <w:szCs w:val="36"/>
+        </w:rPr>
+      </w:pPr>
+    </w:p>
+    <w:p>
+      <w:pPr>
+        <w:rPr>
+          <w:sz w:val="36"/>
+          <w:szCs w:val="36"/>
+        </w:rPr>
+      </w:pPr>
+      <w:r>
+        <w:rPr>
+          <w:sz w:val="36"/>
+          <w:szCs w:val="36"/>
+        </w:rPr>
+        <w:t>Matinée</w:t>
+      </w:r>
+    </w:p>
+    <w:p>
+      <w:pPr>
+        <w:jc w:val="center"/>
+        <w:rPr>
+          <w:b/>
+          <w:sz w:val="36"/>
+          <w:szCs w:val="36"/>
+        </w:rPr>
+      </w:pPr>
+    </w:p>
+    <w:p>
+      <w:pPr>
+        <w:pStyle w:val="Pardeliste"/>
+        <w:numPr>
+          <w:ilvl w:val="0"/>
+          <w:numId w:val="1"/>
+        </w:numPr>
+        <w:tabs>
+          <w:tab w:val="left" w:pos="5380"/>
+        </w:tabs>
+        <w:jc w:val="both"/>
+        <w:rPr>
+          <w:sz w:val="32"/>
+          <w:szCs w:val="32"/>
+        </w:rPr>
+      </w:pPr>
+      <w:r>
+        <w:rPr>
+          <w:sz w:val="32"/>
+          <w:szCs w:val="32"/>
+        </w:rPr>
+        <w:t xml:space="preserve">Louison </w:t>
+      </w:r>
+      <w:r>
+        <w:rPr>
+          <w:sz w:val="32"/>
+          <w:szCs w:val="32"/>
+        </w:rPr>
+        <w:sym w:font="Wingdings" w:char="F0E0"/>
+      </w:r>
+      <w:r>
+        <w:rPr>
+          <w:sz w:val="32"/>
+          <w:szCs w:val="32"/>
+        </w:rPr>
+        <w:t xml:space="preserve"> </w:t>
       </w:r>
       <w:bookmarkStart w:id="0" w:name="_GoBack"/>
       <w:bookmarkEnd w:id="0"/>
+      <w:r>
+        <w:rPr>
+          <w:sz w:val="32"/>
+          <w:szCs w:val="32"/>
+        </w:rPr>
+        <w:t>travaille sur l’implémentation d’une classe « Note »</w:t>
+      </w:r>
+    </w:p>
+    <w:p>
+      <w:pPr>
+        <w:pStyle w:val="Pardeliste"/>
+        <w:numPr>
+          <w:ilvl w:val="0"/>
+          <w:numId w:val="1"/>
+        </w:numPr>
+        <w:tabs>
+          <w:tab w:val="left" w:pos="5380"/>
+        </w:tabs>
+        <w:jc w:val="both"/>
+        <w:rPr>
+          <w:sz w:val="32"/>
+          <w:szCs w:val="32"/>
+        </w:rPr>
+      </w:pPr>
+      <w:r>
+        <w:rPr>
+          <w:sz w:val="32"/>
+          <w:szCs w:val="32"/>
+        </w:rPr>
+        <w:t xml:space="preserve">Martin   </w:t>
+      </w:r>
+      <w:r>
+        <w:rPr>
+          <w:sz w:val="32"/>
+          <w:szCs w:val="32"/>
+        </w:rPr>
+        <w:sym w:font="Wingdings" w:char="F0E0"/>
+      </w:r>
+      <w:r>
+        <w:rPr>
+          <w:sz w:val="32"/>
+          <w:szCs w:val="32"/>
+        </w:rPr>
+        <w:t xml:space="preserve"> a fini les algos sur OD et AR</w:t>
+      </w:r>
+    </w:p>
+    <w:p>
+      <w:pPr>
+        <w:pStyle w:val="Pardeliste"/>
+        <w:numPr>
+          <w:ilvl w:val="0"/>
+          <w:numId w:val="1"/>
+        </w:numPr>
+        <w:tabs>
+          <w:tab w:val="left" w:pos="5380"/>
+        </w:tabs>
+        <w:jc w:val="both"/>
+        <w:rPr>
+          <w:sz w:val="32"/>
+          <w:szCs w:val="32"/>
+        </w:rPr>
+      </w:pPr>
+      <w:r>
+        <w:rPr>
+          <w:sz w:val="32"/>
+          <w:szCs w:val="32"/>
+        </w:rPr>
+        <w:t xml:space="preserve">Romain </w:t>
+      </w:r>
+      <w:r>
+        <w:rPr>
+          <w:sz w:val="32"/>
+          <w:szCs w:val="32"/>
+        </w:rPr>
+        <w:sym w:font="Wingdings" w:char="F0E0"/>
+      </w:r>
+      <w:r>
+        <w:rPr>
+          <w:sz w:val="32"/>
+          <w:szCs w:val="32"/>
+        </w:rPr>
+        <w:t xml:space="preserve"> Réalisation d’un fichier audio comprenant plusieurs figures rythmiques (sans silence puisque non-gérer pour le moment). Exportation midi pour partition avec GP5. Modification script Gentab pour clarifier et pouvoir l’utiliser (différentes versions matlab). Ajout fichier texte avec les caractéristiques du fichier audio pour faire test de l’AR.</w:t>
+      </w:r>
+    </w:p>
+    <w:p>
+      <w:pPr>
+        <w:tabs>
+          <w:tab w:val="left" w:pos="5380"/>
+        </w:tabs>
+        <w:ind w:left="360"/>
+        <w:jc w:val="both"/>
+        <w:rPr>
+          <w:sz w:val="32"/>
+          <w:szCs w:val="32"/>
+        </w:rPr>
+      </w:pPr>
     </w:p>
     <w:sectPr>
       <w:pgSz w:w="11900" w:h="16840"/>

</xml_diff>

<commit_message>
Ajoute deux morceaux simples en base de données
</commit_message>
<xml_diff>
--- a/Docs/feuille_de_route.docx
+++ b/Docs/feuille_de_route.docx
@@ -330,8 +330,17 @@
           <w:sz w:val="32"/>
           <w:szCs w:val="32"/>
         </w:rPr>
-        <w:t>+ Louison : Algo sur l’évaluation de la fonction Onset_Detection</w:t>
-      </w:r>
+        <w:t xml:space="preserve">+ Louison : Algo sur l’évaluation de la fonction </w:t>
+      </w:r>
+      <w:proofErr w:type="spellStart"/>
+      <w:r>
+        <w:rPr>
+          <w:sz w:val="32"/>
+          <w:szCs w:val="32"/>
+        </w:rPr>
+        <w:t>Onset_Detection</w:t>
+      </w:r>
+      <w:proofErr w:type="spellEnd"/>
     </w:p>
     <w:p>
       <w:pPr>
@@ -350,14 +359,30 @@
           <w:sz w:val="32"/>
           <w:szCs w:val="32"/>
         </w:rPr>
-        <w:t>+</w:t>
-      </w:r>
-      <w:r>
-        <w:rPr>
-          <w:sz w:val="32"/>
-          <w:szCs w:val="32"/>
-        </w:rPr>
-        <w:t>Martin : Algo sur l’évaluation de la fonction analyse harmoniques (AH)</w:t>
+        <w:t xml:space="preserve">+ </w:t>
+      </w:r>
+      <w:r>
+        <w:rPr>
+          <w:sz w:val="32"/>
+          <w:szCs w:val="32"/>
+        </w:rPr>
+        <w:t xml:space="preserve">Martin : </w:t>
+      </w:r>
+      <w:proofErr w:type="spellStart"/>
+      <w:r>
+        <w:rPr>
+          <w:sz w:val="32"/>
+          <w:szCs w:val="32"/>
+        </w:rPr>
+        <w:t>Algo</w:t>
+      </w:r>
+      <w:proofErr w:type="spellEnd"/>
+      <w:r>
+        <w:rPr>
+          <w:sz w:val="32"/>
+          <w:szCs w:val="32"/>
+        </w:rPr>
+        <w:t xml:space="preserve"> sur l’évaluation de la fonction analyse harmoniques (AH)</w:t>
       </w:r>
     </w:p>
     <w:p>
@@ -377,7 +402,23 @@
           <w:sz w:val="32"/>
           <w:szCs w:val="32"/>
         </w:rPr>
-        <w:t>+ Romain : Algo sur l’évaluation de la fonction analyse rythmique (AR)</w:t>
+        <w:t xml:space="preserve">+ Romain : </w:t>
+      </w:r>
+      <w:proofErr w:type="spellStart"/>
+      <w:r>
+        <w:rPr>
+          <w:sz w:val="32"/>
+          <w:szCs w:val="32"/>
+        </w:rPr>
+        <w:t>Algo</w:t>
+      </w:r>
+      <w:proofErr w:type="spellEnd"/>
+      <w:r>
+        <w:rPr>
+          <w:sz w:val="32"/>
+          <w:szCs w:val="32"/>
+        </w:rPr>
+        <w:t xml:space="preserve"> sur l’évaluation de la fonction analyse rythmique (AR)</w:t>
       </w:r>
     </w:p>
     <w:p>
@@ -403,384 +444,9 @@
       </w:pPr>
       <w:r>
         <w:t>? Utilisation de classe sur Matlab pour caractériser les notes ?</w:t>
-      </w:r>
-    </w:p>
-    <w:p>
-      <w:pPr>
-        <w:pStyle w:val="Pardeliste"/>
-        <w:tabs>
-          <w:tab w:val="left" w:pos="5380"/>
-        </w:tabs>
-        <w:jc w:val="both"/>
-      </w:pPr>
-    </w:p>
-    <w:p>
-      <w:pPr>
-        <w:pStyle w:val="Pardeliste"/>
-        <w:tabs>
-          <w:tab w:val="left" w:pos="5380"/>
-        </w:tabs>
-        <w:jc w:val="both"/>
-      </w:pPr>
-    </w:p>
-    <w:p>
-      <w:pPr>
-        <w:pStyle w:val="Pardeliste"/>
-        <w:tabs>
-          <w:tab w:val="left" w:pos="5380"/>
-        </w:tabs>
-        <w:jc w:val="both"/>
-      </w:pPr>
-    </w:p>
-    <w:p>
-      <w:pPr>
-        <w:pStyle w:val="Pardeliste"/>
-        <w:tabs>
-          <w:tab w:val="left" w:pos="5380"/>
-        </w:tabs>
-        <w:jc w:val="both"/>
-      </w:pPr>
-    </w:p>
-    <w:p>
-      <w:pPr>
-        <w:pStyle w:val="Pardeliste"/>
-        <w:tabs>
-          <w:tab w:val="left" w:pos="5380"/>
-        </w:tabs>
-        <w:jc w:val="both"/>
-      </w:pPr>
-    </w:p>
-    <w:p>
-      <w:pPr>
-        <w:pStyle w:val="Pardeliste"/>
-        <w:tabs>
-          <w:tab w:val="left" w:pos="5380"/>
-        </w:tabs>
-        <w:jc w:val="both"/>
-      </w:pPr>
-    </w:p>
-    <w:p>
-      <w:pPr>
-        <w:pStyle w:val="Pardeliste"/>
-        <w:tabs>
-          <w:tab w:val="left" w:pos="5380"/>
-        </w:tabs>
-        <w:jc w:val="both"/>
-      </w:pPr>
-    </w:p>
-    <w:p>
-      <w:pPr>
-        <w:pStyle w:val="Pardeliste"/>
-        <w:tabs>
-          <w:tab w:val="left" w:pos="5380"/>
-        </w:tabs>
-        <w:jc w:val="both"/>
-      </w:pPr>
-    </w:p>
-    <w:p>
-      <w:pPr>
-        <w:pStyle w:val="Pardeliste"/>
-        <w:tabs>
-          <w:tab w:val="left" w:pos="5380"/>
-        </w:tabs>
-        <w:jc w:val="both"/>
-      </w:pPr>
-    </w:p>
-    <w:p>
-      <w:pPr>
-        <w:pStyle w:val="Pardeliste"/>
-        <w:tabs>
-          <w:tab w:val="left" w:pos="5380"/>
-        </w:tabs>
-        <w:jc w:val="both"/>
-      </w:pPr>
-    </w:p>
-    <w:p>
-      <w:pPr>
-        <w:pStyle w:val="Pardeliste"/>
-        <w:tabs>
-          <w:tab w:val="left" w:pos="5380"/>
-        </w:tabs>
-        <w:jc w:val="both"/>
-      </w:pPr>
-    </w:p>
-    <w:p>
-      <w:pPr>
-        <w:pStyle w:val="Pardeliste"/>
-        <w:tabs>
-          <w:tab w:val="left" w:pos="5380"/>
-        </w:tabs>
-        <w:jc w:val="both"/>
-      </w:pPr>
-    </w:p>
-    <w:p>
-      <w:pPr>
-        <w:pStyle w:val="Pardeliste"/>
-        <w:tabs>
-          <w:tab w:val="left" w:pos="5380"/>
-        </w:tabs>
-        <w:jc w:val="both"/>
-      </w:pPr>
-    </w:p>
-    <w:p>
-      <w:pPr>
-        <w:pStyle w:val="Pardeliste"/>
-        <w:tabs>
-          <w:tab w:val="left" w:pos="5380"/>
-        </w:tabs>
-        <w:jc w:val="both"/>
-      </w:pPr>
-    </w:p>
-    <w:p>
-      <w:pPr>
-        <w:pStyle w:val="Pardeliste"/>
-        <w:tabs>
-          <w:tab w:val="left" w:pos="5380"/>
-        </w:tabs>
-        <w:jc w:val="both"/>
-      </w:pPr>
-    </w:p>
-    <w:p>
-      <w:pPr>
-        <w:pStyle w:val="Pardeliste"/>
-        <w:tabs>
-          <w:tab w:val="left" w:pos="5380"/>
-        </w:tabs>
-        <w:jc w:val="both"/>
-      </w:pPr>
-    </w:p>
-    <w:p>
-      <w:pPr>
-        <w:pStyle w:val="Pardeliste"/>
-        <w:tabs>
-          <w:tab w:val="left" w:pos="5380"/>
-        </w:tabs>
-        <w:jc w:val="both"/>
-      </w:pPr>
-    </w:p>
-    <w:p>
-      <w:pPr>
-        <w:pStyle w:val="Pardeliste"/>
-        <w:tabs>
-          <w:tab w:val="left" w:pos="5380"/>
-        </w:tabs>
-        <w:jc w:val="both"/>
-      </w:pPr>
-    </w:p>
-    <w:p>
-      <w:pPr>
-        <w:pStyle w:val="Pardeliste"/>
-        <w:tabs>
-          <w:tab w:val="left" w:pos="5380"/>
-        </w:tabs>
-        <w:jc w:val="both"/>
-      </w:pPr>
-    </w:p>
-    <w:p>
-      <w:pPr>
-        <w:pStyle w:val="Pardeliste"/>
-        <w:tabs>
-          <w:tab w:val="left" w:pos="5380"/>
-        </w:tabs>
-        <w:jc w:val="both"/>
-      </w:pPr>
-    </w:p>
-    <w:p>
-      <w:pPr>
-        <w:jc w:val="center"/>
-        <w:rPr>
-          <w:b/>
-          <w:sz w:val="36"/>
-          <w:szCs w:val="36"/>
-        </w:rPr>
-      </w:pPr>
-      <w:r>
-        <w:rPr>
-          <w:b/>
-          <w:sz w:val="36"/>
-          <w:szCs w:val="36"/>
-        </w:rPr>
-        <w:t>Compte-rendu 06</w:t>
-      </w:r>
-      <w:r>
-        <w:rPr>
-          <w:b/>
-          <w:sz w:val="36"/>
-          <w:szCs w:val="36"/>
-        </w:rPr>
-        <w:t>/10/2015</w:t>
-      </w:r>
-    </w:p>
-    <w:p>
-      <w:pPr>
-        <w:jc w:val="center"/>
-        <w:rPr>
-          <w:b/>
-          <w:sz w:val="36"/>
-          <w:szCs w:val="36"/>
-        </w:rPr>
-      </w:pPr>
-    </w:p>
-    <w:p>
-      <w:pPr>
-        <w:rPr>
-          <w:sz w:val="36"/>
-          <w:szCs w:val="36"/>
-        </w:rPr>
-      </w:pPr>
-      <w:r>
-        <w:rPr>
-          <w:sz w:val="36"/>
-          <w:szCs w:val="36"/>
-        </w:rPr>
-        <w:t>Matinée</w:t>
-      </w:r>
-    </w:p>
-    <w:p>
-      <w:pPr>
-        <w:jc w:val="center"/>
-        <w:rPr>
-          <w:b/>
-          <w:sz w:val="36"/>
-          <w:szCs w:val="36"/>
-        </w:rPr>
-      </w:pPr>
-    </w:p>
-    <w:p>
-      <w:pPr>
-        <w:pStyle w:val="Pardeliste"/>
-        <w:numPr>
-          <w:ilvl w:val="0"/>
-          <w:numId w:val="1"/>
-        </w:numPr>
-        <w:tabs>
-          <w:tab w:val="left" w:pos="5380"/>
-        </w:tabs>
-        <w:jc w:val="both"/>
-        <w:rPr>
-          <w:sz w:val="32"/>
-          <w:szCs w:val="32"/>
-        </w:rPr>
-      </w:pPr>
-      <w:r>
-        <w:rPr>
-          <w:sz w:val="32"/>
-          <w:szCs w:val="32"/>
-        </w:rPr>
-        <w:t xml:space="preserve">Louison </w:t>
-      </w:r>
-      <w:r>
-        <w:rPr>
-          <w:sz w:val="32"/>
-          <w:szCs w:val="32"/>
-        </w:rPr>
-        <w:sym w:font="Wingdings" w:char="F0E0"/>
-      </w:r>
-      <w:r>
-        <w:rPr>
-          <w:sz w:val="32"/>
-          <w:szCs w:val="32"/>
-        </w:rPr>
-        <w:t xml:space="preserve"> </w:t>
       </w:r>
       <w:bookmarkStart w:id="0" w:name="_GoBack"/>
       <w:bookmarkEnd w:id="0"/>
-      <w:r>
-        <w:rPr>
-          <w:sz w:val="32"/>
-          <w:szCs w:val="32"/>
-        </w:rPr>
-        <w:t>travaille sur l’implémentation d’une classe « Note »</w:t>
-      </w:r>
-    </w:p>
-    <w:p>
-      <w:pPr>
-        <w:pStyle w:val="Pardeliste"/>
-        <w:numPr>
-          <w:ilvl w:val="0"/>
-          <w:numId w:val="1"/>
-        </w:numPr>
-        <w:tabs>
-          <w:tab w:val="left" w:pos="5380"/>
-        </w:tabs>
-        <w:jc w:val="both"/>
-        <w:rPr>
-          <w:sz w:val="32"/>
-          <w:szCs w:val="32"/>
-        </w:rPr>
-      </w:pPr>
-      <w:r>
-        <w:rPr>
-          <w:sz w:val="32"/>
-          <w:szCs w:val="32"/>
-        </w:rPr>
-        <w:t xml:space="preserve">Martin   </w:t>
-      </w:r>
-      <w:r>
-        <w:rPr>
-          <w:sz w:val="32"/>
-          <w:szCs w:val="32"/>
-        </w:rPr>
-        <w:sym w:font="Wingdings" w:char="F0E0"/>
-      </w:r>
-      <w:r>
-        <w:rPr>
-          <w:sz w:val="32"/>
-          <w:szCs w:val="32"/>
-        </w:rPr>
-        <w:t xml:space="preserve"> a fini les algos sur OD et AR</w:t>
-      </w:r>
-    </w:p>
-    <w:p>
-      <w:pPr>
-        <w:pStyle w:val="Pardeliste"/>
-        <w:numPr>
-          <w:ilvl w:val="0"/>
-          <w:numId w:val="1"/>
-        </w:numPr>
-        <w:tabs>
-          <w:tab w:val="left" w:pos="5380"/>
-        </w:tabs>
-        <w:jc w:val="both"/>
-        <w:rPr>
-          <w:sz w:val="32"/>
-          <w:szCs w:val="32"/>
-        </w:rPr>
-      </w:pPr>
-      <w:r>
-        <w:rPr>
-          <w:sz w:val="32"/>
-          <w:szCs w:val="32"/>
-        </w:rPr>
-        <w:t xml:space="preserve">Romain </w:t>
-      </w:r>
-      <w:r>
-        <w:rPr>
-          <w:sz w:val="32"/>
-          <w:szCs w:val="32"/>
-        </w:rPr>
-        <w:sym w:font="Wingdings" w:char="F0E0"/>
-      </w:r>
-      <w:r>
-        <w:rPr>
-          <w:sz w:val="32"/>
-          <w:szCs w:val="32"/>
-        </w:rPr>
-        <w:t xml:space="preserve"> Réalisation d’un fichier audio comprenant plusieurs figures rythmiques (sans silence puisque non-gérer pour le moment). Exportation midi pour partition avec GP5. Modification script Gentab pour clarifier et pouvoir l’utiliser (différentes versions matlab). Ajout fichier texte avec les caractéristiques du fichier audio pour faire test de l’AR.</w:t>
-      </w:r>
-    </w:p>
-    <w:p>
-      <w:pPr>
-        <w:tabs>
-          <w:tab w:val="left" w:pos="5380"/>
-        </w:tabs>
-        <w:ind w:left="360"/>
-        <w:jc w:val="both"/>
-        <w:rPr>
-          <w:sz w:val="32"/>
-          <w:szCs w:val="32"/>
-        </w:rPr>
-      </w:pPr>
     </w:p>
     <w:sectPr>
       <w:pgSz w:w="11900" w:h="16840"/>

</xml_diff>

<commit_message>
Ajout d'un doc sur la deviation de phase
</commit_message>
<xml_diff>
--- a/Docs/feuille_de_route.docx
+++ b/Docs/feuille_de_route.docx
@@ -681,16 +681,7 @@
           <w:sz w:val="32"/>
           <w:szCs w:val="32"/>
         </w:rPr>
-        <w:t xml:space="preserve"> </w:t>
-      </w:r>
-      <w:bookmarkStart w:id="0" w:name="_GoBack"/>
-      <w:bookmarkEnd w:id="0"/>
-      <w:r>
-        <w:rPr>
-          <w:sz w:val="32"/>
-          <w:szCs w:val="32"/>
-        </w:rPr>
-        <w:t>travaille sur l’implémentation d’une classe « Note »</w:t>
+        <w:t xml:space="preserve"> travaille sur l’implémentation d’une classe « Note »</w:t>
       </w:r>
     </w:p>
     <w:p>
@@ -781,6 +772,270 @@
           <w:szCs w:val="32"/>
         </w:rPr>
       </w:pPr>
+    </w:p>
+    <w:p>
+      <w:pPr>
+        <w:tabs>
+          <w:tab w:val="left" w:pos="5380"/>
+        </w:tabs>
+        <w:ind w:left="360"/>
+        <w:jc w:val="both"/>
+        <w:rPr>
+          <w:sz w:val="32"/>
+          <w:szCs w:val="32"/>
+        </w:rPr>
+      </w:pPr>
+    </w:p>
+    <w:p>
+      <w:pPr>
+        <w:jc w:val="center"/>
+        <w:rPr>
+          <w:b/>
+          <w:sz w:val="36"/>
+          <w:szCs w:val="36"/>
+        </w:rPr>
+      </w:pPr>
+      <w:r>
+        <w:rPr>
+          <w:b/>
+          <w:sz w:val="36"/>
+          <w:szCs w:val="36"/>
+        </w:rPr>
+        <w:t>Compte-rendu 06</w:t>
+      </w:r>
+      <w:r>
+        <w:rPr>
+          <w:b/>
+          <w:sz w:val="36"/>
+          <w:szCs w:val="36"/>
+        </w:rPr>
+        <w:t>/10/2015</w:t>
+      </w:r>
+    </w:p>
+    <w:p>
+      <w:pPr>
+        <w:tabs>
+          <w:tab w:val="left" w:pos="5380"/>
+        </w:tabs>
+        <w:ind w:left="360"/>
+        <w:jc w:val="both"/>
+        <w:rPr>
+          <w:sz w:val="32"/>
+          <w:szCs w:val="32"/>
+        </w:rPr>
+      </w:pPr>
+      <w:r>
+        <w:rPr>
+          <w:sz w:val="32"/>
+          <w:szCs w:val="32"/>
+        </w:rPr>
+        <w:t>Après-midi</w:t>
+      </w:r>
+    </w:p>
+    <w:p>
+      <w:pPr>
+        <w:tabs>
+          <w:tab w:val="left" w:pos="5380"/>
+        </w:tabs>
+        <w:ind w:left="360"/>
+        <w:jc w:val="both"/>
+        <w:rPr>
+          <w:sz w:val="32"/>
+          <w:szCs w:val="32"/>
+        </w:rPr>
+      </w:pPr>
+    </w:p>
+    <w:p>
+      <w:pPr>
+        <w:pStyle w:val="Pardeliste"/>
+        <w:numPr>
+          <w:ilvl w:val="0"/>
+          <w:numId w:val="1"/>
+        </w:numPr>
+        <w:tabs>
+          <w:tab w:val="left" w:pos="5380"/>
+        </w:tabs>
+        <w:jc w:val="both"/>
+        <w:rPr>
+          <w:sz w:val="32"/>
+          <w:szCs w:val="32"/>
+        </w:rPr>
+      </w:pPr>
+      <w:r>
+        <w:rPr>
+          <w:sz w:val="32"/>
+          <w:szCs w:val="32"/>
+        </w:rPr>
+        <w:t xml:space="preserve">Martin   </w:t>
+      </w:r>
+      <w:r>
+        <w:rPr>
+          <w:sz w:val="32"/>
+          <w:szCs w:val="32"/>
+        </w:rPr>
+        <w:sym w:font="Wingdings" w:char="F0E0"/>
+      </w:r>
+      <w:r>
+        <w:rPr>
+          <w:sz w:val="32"/>
+          <w:szCs w:val="32"/>
+        </w:rPr>
+        <w:t xml:space="preserve"> Matrice de confusions OK pour algo OD, AR et AH, ajout de deux fichier « .txt » et audio. Ajout d’une méthode de la classe de Louison</w:t>
+      </w:r>
+    </w:p>
+    <w:p>
+      <w:pPr>
+        <w:pStyle w:val="Pardeliste"/>
+        <w:numPr>
+          <w:ilvl w:val="0"/>
+          <w:numId w:val="1"/>
+        </w:numPr>
+        <w:tabs>
+          <w:tab w:val="left" w:pos="5380"/>
+        </w:tabs>
+        <w:jc w:val="both"/>
+        <w:rPr>
+          <w:sz w:val="32"/>
+          <w:szCs w:val="32"/>
+        </w:rPr>
+      </w:pPr>
+      <w:r>
+        <w:rPr>
+          <w:sz w:val="32"/>
+          <w:szCs w:val="32"/>
+        </w:rPr>
+        <w:t>Utilisation de la classe réalisée par Louison et ajout dans le code général</w:t>
+      </w:r>
+    </w:p>
+    <w:p>
+      <w:pPr>
+        <w:pStyle w:val="Pardeliste"/>
+        <w:numPr>
+          <w:ilvl w:val="0"/>
+          <w:numId w:val="1"/>
+        </w:numPr>
+        <w:tabs>
+          <w:tab w:val="left" w:pos="5380"/>
+        </w:tabs>
+        <w:jc w:val="both"/>
+        <w:rPr>
+          <w:sz w:val="32"/>
+          <w:szCs w:val="32"/>
+        </w:rPr>
+      </w:pPr>
+      <w:r>
+        <w:rPr>
+          <w:sz w:val="32"/>
+          <w:szCs w:val="32"/>
+        </w:rPr>
+        <w:t>Phase_deviation étudier par Romain, premier résultats, recherche d’autres résultats, comparaison avec méthode de flux spectrale.</w:t>
+      </w:r>
+    </w:p>
+    <w:p>
+      <w:pPr>
+        <w:pStyle w:val="Pardeliste"/>
+        <w:numPr>
+          <w:ilvl w:val="0"/>
+          <w:numId w:val="1"/>
+        </w:numPr>
+        <w:tabs>
+          <w:tab w:val="left" w:pos="5380"/>
+        </w:tabs>
+        <w:jc w:val="both"/>
+        <w:rPr>
+          <w:sz w:val="32"/>
+          <w:szCs w:val="32"/>
+        </w:rPr>
+      </w:pPr>
+      <w:r>
+        <w:rPr>
+          <w:sz w:val="32"/>
+          <w:szCs w:val="32"/>
+        </w:rPr>
+        <w:t xml:space="preserve">Louison </w:t>
+      </w:r>
+      <w:r>
+        <w:rPr>
+          <w:sz w:val="32"/>
+          <w:szCs w:val="32"/>
+        </w:rPr>
+        <w:sym w:font="Wingdings" w:char="F0E0"/>
+      </w:r>
+      <w:r>
+        <w:rPr>
+          <w:sz w:val="32"/>
+          <w:szCs w:val="32"/>
+        </w:rPr>
+        <w:t xml:space="preserve"> Regarde comment calculer la durée des silences, détections de pics pour l’algo OnsetDeviation</w:t>
+      </w:r>
+    </w:p>
+    <w:p>
+      <w:pPr>
+        <w:pStyle w:val="Pardeliste"/>
+        <w:tabs>
+          <w:tab w:val="left" w:pos="5380"/>
+        </w:tabs>
+        <w:jc w:val="both"/>
+        <w:rPr>
+          <w:sz w:val="32"/>
+          <w:szCs w:val="32"/>
+        </w:rPr>
+      </w:pPr>
+    </w:p>
+    <w:p>
+      <w:pPr>
+        <w:pStyle w:val="Pardeliste"/>
+        <w:tabs>
+          <w:tab w:val="left" w:pos="5380"/>
+        </w:tabs>
+        <w:jc w:val="both"/>
+        <w:rPr>
+          <w:sz w:val="32"/>
+          <w:szCs w:val="32"/>
+        </w:rPr>
+      </w:pPr>
+    </w:p>
+    <w:p>
+      <w:pPr>
+        <w:tabs>
+          <w:tab w:val="left" w:pos="5380"/>
+        </w:tabs>
+        <w:ind w:left="360"/>
+        <w:jc w:val="both"/>
+        <w:rPr>
+          <w:sz w:val="32"/>
+          <w:szCs w:val="32"/>
+        </w:rPr>
+      </w:pPr>
+    </w:p>
+    <w:p>
+      <w:pPr>
+        <w:tabs>
+          <w:tab w:val="left" w:pos="5380"/>
+        </w:tabs>
+        <w:ind w:left="360"/>
+        <w:jc w:val="both"/>
+        <w:rPr>
+          <w:sz w:val="32"/>
+          <w:szCs w:val="32"/>
+        </w:rPr>
+      </w:pPr>
+      <w:r>
+        <w:rPr>
+          <w:sz w:val="32"/>
+          <w:szCs w:val="32"/>
+        </w:rPr>
+        <w:sym w:font="Wingdings" w:char="F0E0"/>
+      </w:r>
+      <w:r>
+        <w:rPr>
+          <w:sz w:val="32"/>
+          <w:szCs w:val="32"/>
+        </w:rPr>
+        <w:t xml:space="preserve"> regarder algo décompression dynamique</w:t>
+      </w:r>
+      <w:bookmarkStart w:id="0" w:name="_GoBack"/>
+      <w:bookmarkEnd w:id="0"/>
     </w:p>
     <w:sectPr>
       <w:pgSz w:w="11900" w:h="16840"/>

</xml_diff>